<commit_message>
Fixed potential bug, where profileForm would crash connection in case login magically succedes even though there is no such account
</commit_message>
<xml_diff>
--- a/project/Report/sysdev/Hannes/Risks.docx
+++ b/project/Report/sysdev/Hannes/Risks.docx
@@ -19,204 +19,8 @@
         </w:rPr>
         <w:t>Risks</w:t>
       </w:r>
-    </w:p>
-    <w:p>
-      <w:pPr>
-        <w:jc w:val="both"/>
-        <w:rPr>
-          <w:sz w:val="24"/>
-          <w:szCs w:val="24"/>
-          <w:lang w:val="et-EE"/>
-        </w:rPr>
-      </w:pPr>
-      <w:r>
-        <w:rPr>
-          <w:sz w:val="24"/>
-          <w:szCs w:val="24"/>
-          <w:lang w:val="et-EE"/>
-        </w:rPr>
-        <w:t>working time issues (1 wants to work 8am, other 1 at 2pm)</w:t>
-      </w:r>
-    </w:p>
-    <w:p>
-      <w:pPr>
-        <w:jc w:val="both"/>
-        <w:rPr>
-          <w:sz w:val="24"/>
-          <w:szCs w:val="24"/>
-          <w:lang w:val="et-EE"/>
-        </w:rPr>
-      </w:pPr>
-      <w:r>
-        <w:rPr>
-          <w:sz w:val="24"/>
-          <w:szCs w:val="24"/>
-          <w:lang w:val="et-EE"/>
-        </w:rPr>
-        <w:t xml:space="preserve">not being able to </w:t>
-      </w:r>
-      <w:r>
-        <w:rPr>
-          <w:sz w:val="24"/>
-          <w:szCs w:val="24"/>
-          <w:lang w:val="et-EE"/>
-        </w:rPr>
-        <w:t>connect multiple clients to one chat</w:t>
-      </w:r>
-    </w:p>
-    <w:p>
-      <w:pPr>
-        <w:jc w:val="both"/>
-        <w:rPr>
-          <w:sz w:val="24"/>
-          <w:szCs w:val="24"/>
-          <w:lang w:val="et-EE"/>
-        </w:rPr>
-      </w:pPr>
-      <w:r>
-        <w:rPr>
-          <w:sz w:val="24"/>
-          <w:szCs w:val="24"/>
-          <w:lang w:val="et-EE"/>
-        </w:rPr>
-        <w:t xml:space="preserve">not being able to define </w:t>
-      </w:r>
-      <w:r>
-        <w:rPr>
-          <w:sz w:val="24"/>
-          <w:szCs w:val="24"/>
-          <w:lang w:val="et-EE"/>
-        </w:rPr>
-        <w:t>concurrency issues</w:t>
-      </w:r>
-    </w:p>
-    <w:p>
-      <w:pPr>
-        <w:jc w:val="both"/>
-        <w:rPr>
-          <w:sz w:val="24"/>
-          <w:szCs w:val="24"/>
-          <w:lang w:val="et-EE"/>
-        </w:rPr>
-      </w:pPr>
-      <w:r>
-        <w:rPr>
-          <w:sz w:val="24"/>
-          <w:szCs w:val="24"/>
-          <w:lang w:val="et-EE"/>
-        </w:rPr>
-        <w:t>not being able to implement</w:t>
-      </w:r>
-      <w:r>
-        <w:rPr>
-          <w:sz w:val="24"/>
-          <w:szCs w:val="24"/>
-          <w:lang w:val="et-EE"/>
-        </w:rPr>
-        <w:t xml:space="preserve"> YT API</w:t>
-      </w:r>
-    </w:p>
-    <w:p>
-      <w:pPr>
-        <w:jc w:val="both"/>
-        <w:rPr>
-          <w:sz w:val="24"/>
-          <w:szCs w:val="24"/>
-          <w:lang w:val="et-EE"/>
-        </w:rPr>
-      </w:pPr>
-      <w:r>
-        <w:rPr>
-          <w:sz w:val="24"/>
-          <w:szCs w:val="24"/>
-          <w:lang w:val="et-EE"/>
-        </w:rPr>
-        <w:t xml:space="preserve">not </w:t>
-      </w:r>
-      <w:r>
-        <w:rPr>
-          <w:sz w:val="24"/>
-          <w:szCs w:val="24"/>
-          <w:lang w:val="et-EE"/>
-        </w:rPr>
-        <w:t xml:space="preserve">solving </w:t>
-      </w:r>
-      <w:r>
-        <w:rPr>
-          <w:sz w:val="24"/>
-          <w:szCs w:val="24"/>
-          <w:lang w:val="et-EE"/>
-        </w:rPr>
-        <w:t>some game issue thatAndreiwantedtosolveandwehadtoaskteachersaboutit.?</w:t>
-      </w:r>
-    </w:p>
-    <w:p>
-      <w:pPr>
-        <w:jc w:val="both"/>
-        <w:rPr>
-          <w:sz w:val="24"/>
-          <w:szCs w:val="24"/>
-          <w:lang w:val="et-EE"/>
-        </w:rPr>
-      </w:pPr>
-      <w:r>
-        <w:rPr>
-          <w:sz w:val="24"/>
-          <w:szCs w:val="24"/>
-          <w:lang w:val="et-EE"/>
-        </w:rPr>
-        <w:t>l</w:t>
-      </w:r>
-      <w:r>
-        <w:rPr>
-          <w:sz w:val="24"/>
-          <w:szCs w:val="24"/>
-          <w:lang w:val="et-EE"/>
-        </w:rPr>
-        <w:t>osing 1 member – reduce</w:t>
-      </w:r>
-      <w:r>
-        <w:rPr>
-          <w:sz w:val="24"/>
-          <w:szCs w:val="24"/>
-          <w:lang w:val="et-EE"/>
-        </w:rPr>
-        <w:t>s</w:t>
-      </w:r>
-      <w:r>
-        <w:rPr>
-          <w:sz w:val="24"/>
-          <w:szCs w:val="24"/>
-          <w:lang w:val="et-EE"/>
-        </w:rPr>
-        <w:t xml:space="preserve"> group morale, slow</w:t>
-      </w:r>
-      <w:r>
-        <w:rPr>
-          <w:sz w:val="24"/>
-          <w:szCs w:val="24"/>
-          <w:lang w:val="et-EE"/>
-        </w:rPr>
-        <w:t>s</w:t>
-      </w:r>
-      <w:r>
-        <w:rPr>
-          <w:sz w:val="24"/>
-          <w:szCs w:val="24"/>
-          <w:lang w:val="et-EE"/>
-        </w:rPr>
-        <w:t xml:space="preserve"> down de</w:t>
-      </w:r>
       <w:bookmarkStart w:id="0" w:name="_GoBack"/>
       <w:bookmarkEnd w:id="0"/>
-      <w:r>
-        <w:rPr>
-          <w:sz w:val="24"/>
-          <w:szCs w:val="24"/>
-          <w:lang w:val="et-EE"/>
-        </w:rPr>
-        <w:t>velopment process</w:t>
-      </w:r>
     </w:p>
     <w:p>
       <w:pPr>
@@ -227,6 +31,154 @@
           <w:lang w:val="et-EE"/>
         </w:rPr>
       </w:pPr>
+      <w:commentRangeStart w:id="1"/>
+      <w:commentRangeStart w:id="2"/>
+      <w:r>
+        <w:rPr>
+          <w:sz w:val="24"/>
+          <w:szCs w:val="24"/>
+          <w:lang w:val="et-EE"/>
+        </w:rPr>
+        <w:t>working time issues (1 wants to work 8am, other 1 at 2pm)</w:t>
+      </w:r>
+      <w:commentRangeEnd w:id="1"/>
+      <w:r>
+        <w:rPr>
+          <w:rStyle w:val="CommentReference"/>
+        </w:rPr>
+        <w:commentReference w:id="1"/>
+      </w:r>
+    </w:p>
+    <w:p>
+      <w:pPr>
+        <w:jc w:val="both"/>
+        <w:rPr>
+          <w:sz w:val="24"/>
+          <w:szCs w:val="24"/>
+          <w:lang w:val="et-EE"/>
+        </w:rPr>
+      </w:pPr>
+      <w:r>
+        <w:rPr>
+          <w:sz w:val="24"/>
+          <w:szCs w:val="24"/>
+          <w:lang w:val="et-EE"/>
+        </w:rPr>
+        <w:t xml:space="preserve">not being able to </w:t>
+      </w:r>
+      <w:r>
+        <w:rPr>
+          <w:sz w:val="24"/>
+          <w:szCs w:val="24"/>
+          <w:lang w:val="et-EE"/>
+        </w:rPr>
+        <w:t>connect multiple clients to one chat</w:t>
+      </w:r>
+    </w:p>
+    <w:p>
+      <w:pPr>
+        <w:jc w:val="both"/>
+        <w:rPr>
+          <w:sz w:val="24"/>
+          <w:szCs w:val="24"/>
+          <w:lang w:val="et-EE"/>
+        </w:rPr>
+      </w:pPr>
+      <w:r>
+        <w:rPr>
+          <w:sz w:val="24"/>
+          <w:szCs w:val="24"/>
+          <w:lang w:val="et-EE"/>
+        </w:rPr>
+        <w:t xml:space="preserve">not being able to define </w:t>
+      </w:r>
+      <w:r>
+        <w:rPr>
+          <w:sz w:val="24"/>
+          <w:szCs w:val="24"/>
+          <w:lang w:val="et-EE"/>
+        </w:rPr>
+        <w:t>concurrency issues</w:t>
+      </w:r>
+    </w:p>
+    <w:p>
+      <w:pPr>
+        <w:jc w:val="both"/>
+        <w:rPr>
+          <w:sz w:val="24"/>
+          <w:szCs w:val="24"/>
+          <w:lang w:val="et-EE"/>
+        </w:rPr>
+      </w:pPr>
+      <w:r>
+        <w:rPr>
+          <w:sz w:val="24"/>
+          <w:szCs w:val="24"/>
+          <w:lang w:val="et-EE"/>
+        </w:rPr>
+        <w:t>not being able to implement</w:t>
+      </w:r>
+      <w:r>
+        <w:rPr>
+          <w:sz w:val="24"/>
+          <w:szCs w:val="24"/>
+          <w:lang w:val="et-EE"/>
+        </w:rPr>
+        <w:t xml:space="preserve"> YT API</w:t>
+      </w:r>
+    </w:p>
+    <w:p>
+      <w:pPr>
+        <w:jc w:val="both"/>
+        <w:rPr>
+          <w:sz w:val="24"/>
+          <w:szCs w:val="24"/>
+          <w:lang w:val="et-EE"/>
+        </w:rPr>
+      </w:pPr>
+      <w:r>
+        <w:rPr>
+          <w:sz w:val="24"/>
+          <w:szCs w:val="24"/>
+          <w:lang w:val="et-EE"/>
+        </w:rPr>
+        <w:t xml:space="preserve">not </w:t>
+      </w:r>
+      <w:r>
+        <w:rPr>
+          <w:sz w:val="24"/>
+          <w:szCs w:val="24"/>
+          <w:lang w:val="et-EE"/>
+        </w:rPr>
+        <w:t xml:space="preserve">solving </w:t>
+      </w:r>
+      <w:r>
+        <w:rPr>
+          <w:sz w:val="24"/>
+          <w:szCs w:val="24"/>
+          <w:lang w:val="et-EE"/>
+        </w:rPr>
+        <w:t>some game issue thatAndreiwantedtosolveandwehadtoaskteachersaboutit.?</w:t>
+      </w:r>
+      <w:r>
+        <w:rPr>
+          <w:sz w:val="24"/>
+          <w:szCs w:val="24"/>
+          <w:lang w:val="et-EE"/>
+        </w:rPr>
+        <w:t xml:space="preserve"> </w:t>
+      </w:r>
+    </w:p>
+    <w:p>
+      <w:pPr>
+        <w:jc w:val="both"/>
+        <w:rPr>
+          <w:sz w:val="24"/>
+          <w:szCs w:val="24"/>
+          <w:lang w:val="et-EE"/>
+        </w:rPr>
+      </w:pPr>
+      <w:commentRangeStart w:id="3"/>
       <w:r>
         <w:rPr>
           <w:sz w:val="24"/>
@@ -235,6 +187,13 @@
         </w:rPr>
         <w:t>MVC spike – is it worth? Lots of time spent</w:t>
       </w:r>
+      <w:commentRangeEnd w:id="3"/>
+      <w:r>
+        <w:rPr>
+          <w:rStyle w:val="CommentReference"/>
+        </w:rPr>
+        <w:commentReference w:id="3"/>
+      </w:r>
     </w:p>
     <w:p>
       <w:pPr>
@@ -245,6 +204,7 @@
           <w:lang w:val="et-EE"/>
         </w:rPr>
       </w:pPr>
+      <w:commentRangeStart w:id="4"/>
       <w:r>
         <w:rPr>
           <w:sz w:val="24"/>
@@ -277,6 +237,13 @@
         </w:rPr>
         <w:t xml:space="preserve"> enough time to refactor DB to entity FW</w:t>
       </w:r>
+      <w:commentRangeEnd w:id="4"/>
+      <w:r>
+        <w:rPr>
+          <w:rStyle w:val="CommentReference"/>
+        </w:rPr>
+        <w:commentReference w:id="4"/>
+      </w:r>
     </w:p>
     <w:p>
       <w:pPr>
@@ -387,6 +354,13 @@
         </w:rPr>
         <w:t xml:space="preserve"> enough time to finish web client</w:t>
       </w:r>
+      <w:commentRangeEnd w:id="2"/>
+      <w:r>
+        <w:rPr>
+          <w:rStyle w:val="CommentReference"/>
+        </w:rPr>
+        <w:commentReference w:id="2"/>
+      </w:r>
     </w:p>
     <w:p>
       <w:pPr>
@@ -407,6 +381,7 @@
           <w:lang w:val="et-EE"/>
         </w:rPr>
       </w:pPr>
+      <w:commentRangeStart w:id="5"/>
       <w:r>
         <w:rPr>
           <w:sz w:val="24"/>
@@ -501,7 +476,55 @@
           <w:szCs w:val="24"/>
           <w:lang w:val="et-EE"/>
         </w:rPr>
-        <w:t xml:space="preserve">ons to this problem. If he had been thrown out, team would have encountered even bigger decrease in team’s morale. Person who had been thrown out would have had to create new application with reports in 2 weeks. Luckily he started performing better and no </w:t>
+        <w:t xml:space="preserve">ons to this problem. If he had been thrown out, team would have encountered </w:t>
+      </w:r>
+      <w:commentRangeStart w:id="6"/>
+      <w:r>
+        <w:rPr>
+          <w:sz w:val="24"/>
+          <w:szCs w:val="24"/>
+          <w:lang w:val="et-EE"/>
+        </w:rPr>
+        <w:t>even bigger decrease in team’s morale</w:t>
+      </w:r>
+      <w:commentRangeEnd w:id="6"/>
+      <w:r>
+        <w:rPr>
+          <w:rStyle w:val="CommentReference"/>
+        </w:rPr>
+        <w:commentReference w:id="6"/>
+      </w:r>
+      <w:r>
+        <w:rPr>
+          <w:sz w:val="24"/>
+          <w:szCs w:val="24"/>
+          <w:lang w:val="et-EE"/>
+        </w:rPr>
+        <w:t xml:space="preserve">. </w:t>
+      </w:r>
+      <w:commentRangeStart w:id="7"/>
+      <w:r>
+        <w:rPr>
+          <w:sz w:val="24"/>
+          <w:szCs w:val="24"/>
+          <w:lang w:val="et-EE"/>
+        </w:rPr>
+        <w:t xml:space="preserve">Person who had been thrown out would have had to create new application with reports in 2 weeks. </w:t>
+      </w:r>
+      <w:commentRangeEnd w:id="7"/>
+      <w:r>
+        <w:rPr>
+          <w:rStyle w:val="CommentReference"/>
+        </w:rPr>
+        <w:commentReference w:id="7"/>
+      </w:r>
+      <w:r>
+        <w:rPr>
+          <w:sz w:val="24"/>
+          <w:szCs w:val="24"/>
+          <w:lang w:val="et-EE"/>
+        </w:rPr>
+        <w:t xml:space="preserve">Luckily he started performing better and no </w:t>
       </w:r>
       <w:r>
         <w:rPr>
@@ -517,7 +540,33 @@
           <w:szCs w:val="24"/>
           <w:lang w:val="et-EE"/>
         </w:rPr>
-        <w:t xml:space="preserve"> problems occured. Another big risk that our team encountered at the beginning of this project was not being able to connect multiple clients together. If this </w:t>
+        <w:t xml:space="preserve"> problems occured.</w:t>
+      </w:r>
+      <w:commentRangeEnd w:id="5"/>
+      <w:r>
+        <w:rPr>
+          <w:rStyle w:val="CommentReference"/>
+        </w:rPr>
+        <w:commentReference w:id="5"/>
+      </w:r>
+    </w:p>
+    <w:p>
+      <w:pPr>
+        <w:ind w:firstLine="720"/>
+        <w:jc w:val="both"/>
+        <w:rPr>
+          <w:sz w:val="24"/>
+          <w:szCs w:val="24"/>
+          <w:lang w:val="et-EE"/>
+        </w:rPr>
+      </w:pPr>
+      <w:r>
+        <w:rPr>
+          <w:sz w:val="24"/>
+          <w:szCs w:val="24"/>
+          <w:lang w:val="et-EE"/>
+        </w:rPr>
+        <w:t xml:space="preserve"> Another big risk that our team encountered at the beginning of this project was not being able to connect multiple clients together. If this </w:t>
       </w:r>
       <w:r>
         <w:rPr>
@@ -605,15 +654,7 @@
           <w:szCs w:val="24"/>
           <w:lang w:val="et-EE"/>
         </w:rPr>
-        <w:t>P</w:t>
-      </w:r>
-      <w:r>
-        <w:rPr>
-          <w:sz w:val="24"/>
-          <w:szCs w:val="24"/>
-          <w:lang w:val="et-EE"/>
-        </w:rPr>
-        <w:t xml:space="preserve">robability of this risk occuring was quite high and </w:t>
+        <w:t xml:space="preserve">Probability of this risk occuring was quite high and </w:t>
       </w:r>
       <w:r>
         <w:rPr>
@@ -645,15 +686,7 @@
           <w:szCs w:val="24"/>
           <w:lang w:val="et-EE"/>
         </w:rPr>
-        <w:t xml:space="preserve"> huge,</w:t>
-      </w:r>
-      <w:r>
-        <w:rPr>
-          <w:sz w:val="24"/>
-          <w:szCs w:val="24"/>
-          <w:lang w:val="et-EE"/>
-        </w:rPr>
-        <w:t xml:space="preserve"> but we</w:t>
+        <w:t xml:space="preserve"> huge, but we</w:t>
       </w:r>
       <w:r>
         <w:rPr>
@@ -677,7 +710,23 @@
           <w:szCs w:val="24"/>
           <w:lang w:val="et-EE"/>
         </w:rPr>
-        <w:t>kept positive and we new</w:t>
+        <w:t xml:space="preserve">kept positive and we </w:t>
+      </w:r>
+      <w:r>
+        <w:rPr>
+          <w:sz w:val="24"/>
+          <w:szCs w:val="24"/>
+          <w:lang w:val="et-EE"/>
+        </w:rPr>
+        <w:t xml:space="preserve"> k</w:t>
+      </w:r>
+      <w:r>
+        <w:rPr>
+          <w:sz w:val="24"/>
+          <w:szCs w:val="24"/>
+          <w:lang w:val="et-EE"/>
+        </w:rPr>
+        <w:t>new</w:t>
       </w:r>
       <w:r>
         <w:rPr>
@@ -701,72 +750,15 @@
           <w:szCs w:val="24"/>
           <w:lang w:val="et-EE"/>
         </w:rPr>
-        <w:t xml:space="preserve">. When we reached the point where this risk became real, we </w:t>
-      </w:r>
-      <w:r>
-        <w:rPr>
-          <w:sz w:val="24"/>
-          <w:szCs w:val="24"/>
-          <w:lang w:val="et-EE"/>
-        </w:rPr>
-        <w:t>figured out</w:t>
-      </w:r>
-      <w:r>
-        <w:rPr>
-          <w:sz w:val="24"/>
-          <w:szCs w:val="24"/>
-          <w:lang w:val="et-EE"/>
-        </w:rPr>
-        <w:t xml:space="preserve"> </w:t>
-      </w:r>
-      <w:r>
-        <w:rPr>
-          <w:sz w:val="24"/>
-          <w:szCs w:val="24"/>
-          <w:lang w:val="et-EE"/>
-        </w:rPr>
-        <w:t xml:space="preserve">hot to connect multiple clients </w:t>
-      </w:r>
-      <w:r>
-        <w:rPr>
-          <w:sz w:val="24"/>
-          <w:szCs w:val="24"/>
-          <w:lang w:val="et-EE"/>
-        </w:rPr>
-        <w:t xml:space="preserve">in </w:t>
-      </w:r>
-      <w:r>
-        <w:rPr>
-          <w:sz w:val="24"/>
-          <w:szCs w:val="24"/>
-          <w:lang w:val="et-EE"/>
-        </w:rPr>
-        <w:t>three</w:t>
-      </w:r>
-      <w:r>
-        <w:rPr>
-          <w:sz w:val="24"/>
-          <w:szCs w:val="24"/>
-          <w:lang w:val="et-EE"/>
-        </w:rPr>
-        <w:t xml:space="preserve"> days. </w:t>
-      </w:r>
-      <w:r>
-        <w:rPr>
-          <w:sz w:val="24"/>
-          <w:szCs w:val="24"/>
-          <w:lang w:val="et-EE"/>
-        </w:rPr>
-        <w:t xml:space="preserve">Third risk that we had was not being able to solve an issue in rock, paper, scissors game. The risk was quite real and it took us 2 days to make it work. Consequence to not being able to solve this problem was having to leave this part out of the project. Some members said that spending time on solving </w:t>
-      </w:r>
-      <w:r>
-        <w:rPr>
-          <w:sz w:val="24"/>
-          <w:szCs w:val="24"/>
-          <w:lang w:val="et-EE"/>
-        </w:rPr>
-        <w:lastRenderedPageBreak/>
-        <w:t>this issue is waste of time, while one insisted that it is not. Team gave in and time to solve this problem during working hours was given. In the end problem solved itself.</w:t>
+        <w:t xml:space="preserve">. </w:t>
+      </w:r>
+      <w:r>
+        <w:rPr>
+          <w:sz w:val="24"/>
+          <w:szCs w:val="24"/>
+          <w:lang w:val="et-EE"/>
+        </w:rPr>
+        <w:t>Third risk that we had was not being able to solve an issue in rock, paper, scissors game. The risk was quite real and it took us 2 days to make it work. Consequence to not being able to solve this problem was having to leave this part out of the project. Some members said that spending time on solving this issue is waste of time, while one insisted that it is not. Team gave in and time to solve this problem during working hours was given. In the end problem solved itself.</w:t>
       </w:r>
     </w:p>
     <w:sectPr>
@@ -777,6 +769,179 @@
     </w:sectPr>
   </w:body>
 </w:document>
+</file>
+
+<file path=word/comments.xml><?xml version="1.0" encoding="utf-8"?>
+<w:comments xmlns:wpc="http://schemas.microsoft.com/office/word/2010/wordprocessingCanvas" xmlns:cx="http://schemas.microsoft.com/office/drawing/2014/chartex" xmlns:cx1="http://schemas.microsoft.com/office/drawing/2015/9/8/chartex" xmlns:cx2="http://schemas.microsoft.com/office/drawing/2015/10/21/chartex" xmlns:cx3="http://schemas.microsoft.com/office/drawing/2016/5/9/chartex" xmlns:cx4="http://schemas.microsoft.com/office/drawing/2016/5/10/chartex" xmlns:cx5="http://schemas.microsoft.com/office/drawing/2016/5/11/chartex" xmlns:cx6="http://schemas.microsoft.com/office/drawing/2016/5/12/chartex" xmlns:cx7="http://schemas.microsoft.com/office/drawing/2016/5/13/chartex" xmlns:cx8="http://schemas.microsoft.com/office/drawing/2016/5/14/chartex" xmlns:mc="http://schemas.openxmlformats.org/markup-compatibility/2006" xmlns:aink="http://schemas.microsoft.com/office/drawing/2016/ink" xmlns:am3d="http://schemas.microsoft.com/office/drawing/2017/model3d" xmlns:o="urn:schemas-microsoft-com:office:office" xmlns:r="http://schemas.openxmlformats.org/officeDocument/2006/relationships" xmlns:m="http://schemas.openxmlformats.org/officeDocument/2006/math" xmlns:v="urn:schemas-microsoft-com:vml" xmlns:wp14="http://schemas.microsoft.com/office/word/2010/wordprocessingDrawing" xmlns:wp="http://schemas.openxmlformats.org/drawingml/2006/wordprocessingDrawing" xmlns:w10="urn:schemas-microsoft-com:office:word" xmlns:w="http://schemas.openxmlformats.org/wordprocessingml/2006/main" xmlns:w14="http://schemas.microsoft.com/office/word/2010/wordml" xmlns:w15="http://schemas.microsoft.com/office/word/2012/wordml" xmlns:w16cid="http://schemas.microsoft.com/office/word/2016/wordml/cid" xmlns:w16se="http://schemas.microsoft.com/office/word/2015/wordml/symex" xmlns:wpg="http://schemas.microsoft.com/office/word/2010/wordprocessingGroup" xmlns:wpi="http://schemas.microsoft.com/office/word/2010/wordprocessingInk" xmlns:wne="http://schemas.microsoft.com/office/word/2006/wordml" xmlns:wps="http://schemas.microsoft.com/office/word/2010/wordprocessingShape" mc:Ignorable="w14 w15 w16se w16cid wp14">
+  <w:comment w:id="1" w:author="EU" w:date="2017-12-08T18:30:00Z" w:initials="E">
+    <w:p>
+      <w:pPr>
+        <w:pStyle w:val="CommentText"/>
+      </w:pPr>
+      <w:r>
+        <w:rPr>
+          <w:rStyle w:val="CommentReference"/>
+        </w:rPr>
+        <w:annotationRef/>
+      </w:r>
+      <w:r>
+        <w:t>Is it even a risk?</w:t>
+      </w:r>
+    </w:p>
+  </w:comment>
+  <w:comment w:id="3" w:author="EU" w:date="2017-12-08T18:30:00Z" w:initials="E">
+    <w:p>
+      <w:pPr>
+        <w:pStyle w:val="CommentText"/>
+      </w:pPr>
+      <w:r>
+        <w:rPr>
+          <w:rStyle w:val="CommentReference"/>
+        </w:rPr>
+        <w:annotationRef/>
+      </w:r>
+      <w:r>
+        <w:rPr>
+          <w:rStyle w:val="CommentReference"/>
+        </w:rPr>
+        <w:annotationRef/>
+      </w:r>
+      <w:r>
+        <w:t>Is it even a risk?</w:t>
+      </w:r>
+    </w:p>
+    <w:p>
+      <w:pPr>
+        <w:pStyle w:val="CommentText"/>
+      </w:pPr>
+    </w:p>
+  </w:comment>
+  <w:comment w:id="4" w:author="EU" w:date="2017-12-08T18:30:00Z" w:initials="E">
+    <w:p>
+      <w:pPr>
+        <w:pStyle w:val="CommentText"/>
+      </w:pPr>
+      <w:r>
+        <w:rPr>
+          <w:rStyle w:val="CommentReference"/>
+        </w:rPr>
+        <w:annotationRef/>
+      </w:r>
+      <w:r>
+        <w:t xml:space="preserve">Entity Framework, not </w:t>
+      </w:r>
+      <w:proofErr w:type="gramStart"/>
+      <w:r>
+        <w:t>FW :P</w:t>
+      </w:r>
+      <w:proofErr w:type="gramEnd"/>
+    </w:p>
+  </w:comment>
+  <w:comment w:id="2" w:author="EU" w:date="2017-12-08T18:31:00Z" w:initials="E">
+    <w:p>
+      <w:pPr>
+        <w:pStyle w:val="CommentText"/>
+      </w:pPr>
+      <w:r>
+        <w:rPr>
+          <w:rStyle w:val="CommentReference"/>
+        </w:rPr>
+        <w:annotationRef/>
+      </w:r>
+      <w:r>
+        <w:t>Why are you not addressing all of them?</w:t>
+      </w:r>
+    </w:p>
+  </w:comment>
+  <w:comment w:id="6" w:author="EU" w:date="2017-12-08T18:24:00Z" w:initials="E">
+    <w:p>
+      <w:pPr>
+        <w:pStyle w:val="CommentText"/>
+      </w:pPr>
+      <w:r>
+        <w:rPr>
+          <w:rStyle w:val="CommentReference"/>
+        </w:rPr>
+        <w:annotationRef/>
+      </w:r>
+      <w:r>
+        <w:t>I would argue against that</w:t>
+      </w:r>
+    </w:p>
+  </w:comment>
+  <w:comment w:id="7" w:author="EU" w:date="2017-12-08T18:24:00Z" w:initials="E">
+    <w:p>
+      <w:pPr>
+        <w:pStyle w:val="CommentText"/>
+      </w:pPr>
+      <w:r>
+        <w:rPr>
+          <w:rStyle w:val="CommentReference"/>
+        </w:rPr>
+        <w:annotationRef/>
+      </w:r>
+      <w:r>
+        <w:t xml:space="preserve">Not the team’s problem he didn’t do his part, knowingly. Just the same as its not our problem or the classes problem that both victor and </w:t>
+      </w:r>
+      <w:proofErr w:type="spellStart"/>
+      <w:r>
+        <w:t>alexandru</w:t>
+      </w:r>
+      <w:proofErr w:type="spellEnd"/>
+      <w:r>
+        <w:t xml:space="preserve"> got thrown out of the school</w:t>
+      </w:r>
+    </w:p>
+  </w:comment>
+  <w:comment w:id="5" w:author="EU" w:date="2017-12-08T18:25:00Z" w:initials="E">
+    <w:p>
+      <w:pPr>
+        <w:pStyle w:val="CommentText"/>
+      </w:pPr>
+      <w:r>
+        <w:rPr>
+          <w:rStyle w:val="CommentReference"/>
+        </w:rPr>
+        <w:annotationRef/>
+      </w:r>
+      <w:r>
+        <w:t>I would not put this in the report. Even though it’s true and even though would go against my own words, I will not put the public appearance of this group in danger.</w:t>
+      </w:r>
+    </w:p>
+  </w:comment>
+</w:comments>
+</file>
+
+<file path=word/commentsExtended.xml><?xml version="1.0" encoding="utf-8"?>
+<w15:commentsEx xmlns:wpc="http://schemas.microsoft.com/office/word/2010/wordprocessingCanvas" xmlns:cx="http://schemas.microsoft.com/office/drawing/2014/chartex" xmlns:cx1="http://schemas.microsoft.com/office/drawing/2015/9/8/chartex" xmlns:cx2="http://schemas.microsoft.com/office/drawing/2015/10/21/chartex" xmlns:cx3="http://schemas.microsoft.com/office/drawing/2016/5/9/chartex" xmlns:cx4="http://schemas.microsoft.com/office/drawing/2016/5/10/chartex" xmlns:cx5="http://schemas.microsoft.com/office/drawing/2016/5/11/chartex" xmlns:cx6="http://schemas.microsoft.com/office/drawing/2016/5/12/chartex" xmlns:cx7="http://schemas.microsoft.com/office/drawing/2016/5/13/chartex" xmlns:cx8="http://schemas.microsoft.com/office/drawing/2016/5/14/chartex" xmlns:mc="http://schemas.openxmlformats.org/markup-compatibility/2006" xmlns:aink="http://schemas.microsoft.com/office/drawing/2016/ink" xmlns:am3d="http://schemas.microsoft.com/office/drawing/2017/model3d" xmlns:o="urn:schemas-microsoft-com:office:office" xmlns:r="http://schemas.openxmlformats.org/officeDocument/2006/relationships" xmlns:m="http://schemas.openxmlformats.org/officeDocument/2006/math" xmlns:v="urn:schemas-microsoft-com:vml" xmlns:wp14="http://schemas.microsoft.com/office/word/2010/wordprocessingDrawing" xmlns:wp="http://schemas.openxmlformats.org/drawingml/2006/wordprocessingDrawing" xmlns:w10="urn:schemas-microsoft-com:office:word" xmlns:w="http://schemas.openxmlformats.org/wordprocessingml/2006/main" xmlns:w14="http://schemas.microsoft.com/office/word/2010/wordml" xmlns:w15="http://schemas.microsoft.com/office/word/2012/wordml" xmlns:w16cid="http://schemas.microsoft.com/office/word/2016/wordml/cid" xmlns:w16se="http://schemas.microsoft.com/office/word/2015/wordml/symex" xmlns:wpg="http://schemas.microsoft.com/office/word/2010/wordprocessingGroup" xmlns:wpi="http://schemas.microsoft.com/office/word/2010/wordprocessingInk" xmlns:wne="http://schemas.microsoft.com/office/word/2006/wordml" xmlns:wps="http://schemas.microsoft.com/office/word/2010/wordprocessingShape" mc:Ignorable="w14 w15 w16se w16cid wp14">
+  <w15:commentEx w15:paraId="5446178C" w15:done="0"/>
+  <w15:commentEx w15:paraId="51E039FC" w15:done="0"/>
+  <w15:commentEx w15:paraId="221D6545" w15:done="0"/>
+  <w15:commentEx w15:paraId="2D3C61CF" w15:done="0"/>
+  <w15:commentEx w15:paraId="28577ABD" w15:done="0"/>
+  <w15:commentEx w15:paraId="3F0C6639" w15:done="0"/>
+  <w15:commentEx w15:paraId="4A86B425" w15:done="0"/>
+</w15:commentsEx>
+</file>
+
+<file path=word/commentsIds.xml><?xml version="1.0" encoding="utf-8"?>
+<w16cid:commentsIds xmlns:wpc="http://schemas.microsoft.com/office/word/2010/wordprocessingCanvas" xmlns:cx="http://schemas.microsoft.com/office/drawing/2014/chartex" xmlns:cx1="http://schemas.microsoft.com/office/drawing/2015/9/8/chartex" xmlns:cx2="http://schemas.microsoft.com/office/drawing/2015/10/21/chartex" xmlns:cx3="http://schemas.microsoft.com/office/drawing/2016/5/9/chartex" xmlns:cx4="http://schemas.microsoft.com/office/drawing/2016/5/10/chartex" xmlns:cx5="http://schemas.microsoft.com/office/drawing/2016/5/11/chartex" xmlns:cx6="http://schemas.microsoft.com/office/drawing/2016/5/12/chartex" xmlns:cx7="http://schemas.microsoft.com/office/drawing/2016/5/13/chartex" xmlns:cx8="http://schemas.microsoft.com/office/drawing/2016/5/14/chartex" xmlns:mc="http://schemas.openxmlformats.org/markup-compatibility/2006" xmlns:aink="http://schemas.microsoft.com/office/drawing/2016/ink" xmlns:am3d="http://schemas.microsoft.com/office/drawing/2017/model3d" xmlns:o="urn:schemas-microsoft-com:office:office" xmlns:r="http://schemas.openxmlformats.org/officeDocument/2006/relationships" xmlns:m="http://schemas.openxmlformats.org/officeDocument/2006/math" xmlns:v="urn:schemas-microsoft-com:vml" xmlns:wp14="http://schemas.microsoft.com/office/word/2010/wordprocessingDrawing" xmlns:wp="http://schemas.openxmlformats.org/drawingml/2006/wordprocessingDrawing" xmlns:w10="urn:schemas-microsoft-com:office:word" xmlns:w="http://schemas.openxmlformats.org/wordprocessingml/2006/main" xmlns:w14="http://schemas.microsoft.com/office/word/2010/wordml" xmlns:w15="http://schemas.microsoft.com/office/word/2012/wordml" xmlns:w16cid="http://schemas.microsoft.com/office/word/2016/wordml/cid" xmlns:w16se="http://schemas.microsoft.com/office/word/2015/wordml/symex" xmlns:wpg="http://schemas.microsoft.com/office/word/2010/wordprocessingGroup" xmlns:wpi="http://schemas.microsoft.com/office/word/2010/wordprocessingInk" xmlns:wne="http://schemas.microsoft.com/office/word/2006/wordml" xmlns:wps="http://schemas.microsoft.com/office/word/2010/wordprocessingShape" mc:Ignorable="w14 w15 w16se w16cid wp14">
+  <w16cid:commentId w16cid:paraId="5446178C" w16cid:durableId="1DD558BE"/>
+  <w16cid:commentId w16cid:paraId="51E039FC" w16cid:durableId="1DD558D2"/>
+  <w16cid:commentId w16cid:paraId="221D6545" w16cid:durableId="1DD558DC"/>
+  <w16cid:commentId w16cid:paraId="2D3C61CF" w16cid:durableId="1DD558F4"/>
+  <w16cid:commentId w16cid:paraId="28577ABD" w16cid:durableId="1DD55751"/>
+  <w16cid:commentId w16cid:paraId="3F0C6639" w16cid:durableId="1DD55761"/>
+  <w16cid:commentId w16cid:paraId="4A86B425" w16cid:durableId="1DD557B2"/>
+</w16cid:commentsIds>
+</file>
+
+<file path=word/people.xml><?xml version="1.0" encoding="utf-8"?>
+<w15:people xmlns:wpc="http://schemas.microsoft.com/office/word/2010/wordprocessingCanvas" xmlns:cx="http://schemas.microsoft.com/office/drawing/2014/chartex" xmlns:cx1="http://schemas.microsoft.com/office/drawing/2015/9/8/chartex" xmlns:cx2="http://schemas.microsoft.com/office/drawing/2015/10/21/chartex" xmlns:cx3="http://schemas.microsoft.com/office/drawing/2016/5/9/chartex" xmlns:cx4="http://schemas.microsoft.com/office/drawing/2016/5/10/chartex" xmlns:cx5="http://schemas.microsoft.com/office/drawing/2016/5/11/chartex" xmlns:cx6="http://schemas.microsoft.com/office/drawing/2016/5/12/chartex" xmlns:cx7="http://schemas.microsoft.com/office/drawing/2016/5/13/chartex" xmlns:cx8="http://schemas.microsoft.com/office/drawing/2016/5/14/chartex" xmlns:mc="http://schemas.openxmlformats.org/markup-compatibility/2006" xmlns:aink="http://schemas.microsoft.com/office/drawing/2016/ink" xmlns:am3d="http://schemas.microsoft.com/office/drawing/2017/model3d" xmlns:o="urn:schemas-microsoft-com:office:office" xmlns:r="http://schemas.openxmlformats.org/officeDocument/2006/relationships" xmlns:m="http://schemas.openxmlformats.org/officeDocument/2006/math" xmlns:v="urn:schemas-microsoft-com:vml" xmlns:wp14="http://schemas.microsoft.com/office/word/2010/wordprocessingDrawing" xmlns:wp="http://schemas.openxmlformats.org/drawingml/2006/wordprocessingDrawing" xmlns:w10="urn:schemas-microsoft-com:office:word" xmlns:w="http://schemas.openxmlformats.org/wordprocessingml/2006/main" xmlns:w14="http://schemas.microsoft.com/office/word/2010/wordml" xmlns:w15="http://schemas.microsoft.com/office/word/2012/wordml" xmlns:w16cid="http://schemas.microsoft.com/office/word/2016/wordml/cid" xmlns:w16se="http://schemas.microsoft.com/office/word/2015/wordml/symex" xmlns:wpg="http://schemas.microsoft.com/office/word/2010/wordprocessingGroup" xmlns:wpi="http://schemas.microsoft.com/office/word/2010/wordprocessingInk" xmlns:wne="http://schemas.microsoft.com/office/word/2006/wordml" xmlns:wps="http://schemas.microsoft.com/office/word/2010/wordprocessingShape" mc:Ignorable="w14 w15 w16se w16cid wp14">
+  <w15:person w15:author="EU">
+    <w15:presenceInfo w15:providerId="None" w15:userId="EU"/>
+  </w15:person>
+</w15:people>
 </file>
 
 <file path=word/styles.xml><?xml version="1.0" encoding="utf-8"?>
@@ -1204,6 +1369,104 @@
     <w:semiHidden/>
     <w:unhideWhenUsed/>
   </w:style>
+  <w:style w:type="character" w:styleId="CommentReference">
+    <w:name w:val="annotation reference"/>
+    <w:basedOn w:val="DefaultParagraphFont"/>
+    <w:uiPriority w:val="99"/>
+    <w:semiHidden/>
+    <w:unhideWhenUsed/>
+    <w:rsid w:val="00993B77"/>
+    <w:rPr>
+      <w:sz w:val="16"/>
+      <w:szCs w:val="16"/>
+    </w:rPr>
+  </w:style>
+  <w:style w:type="paragraph" w:styleId="CommentText">
+    <w:name w:val="annotation text"/>
+    <w:basedOn w:val="Normal"/>
+    <w:link w:val="CommentTextChar"/>
+    <w:uiPriority w:val="99"/>
+    <w:semiHidden/>
+    <w:unhideWhenUsed/>
+    <w:rsid w:val="00993B77"/>
+    <w:pPr>
+      <w:spacing w:line="240" w:lineRule="auto"/>
+    </w:pPr>
+    <w:rPr>
+      <w:sz w:val="20"/>
+      <w:szCs w:val="20"/>
+    </w:rPr>
+  </w:style>
+  <w:style w:type="character" w:customStyle="1" w:styleId="CommentTextChar">
+    <w:name w:val="Comment Text Char"/>
+    <w:basedOn w:val="DefaultParagraphFont"/>
+    <w:link w:val="CommentText"/>
+    <w:uiPriority w:val="99"/>
+    <w:semiHidden/>
+    <w:rsid w:val="00993B77"/>
+    <w:rPr>
+      <w:sz w:val="20"/>
+      <w:szCs w:val="20"/>
+    </w:rPr>
+  </w:style>
+  <w:style w:type="paragraph" w:styleId="CommentSubject">
+    <w:name w:val="annotation subject"/>
+    <w:basedOn w:val="CommentText"/>
+    <w:next w:val="CommentText"/>
+    <w:link w:val="CommentSubjectChar"/>
+    <w:uiPriority w:val="99"/>
+    <w:semiHidden/>
+    <w:unhideWhenUsed/>
+    <w:rsid w:val="00993B77"/>
+    <w:rPr>
+      <w:b/>
+      <w:bCs/>
+    </w:rPr>
+  </w:style>
+  <w:style w:type="character" w:customStyle="1" w:styleId="CommentSubjectChar">
+    <w:name w:val="Comment Subject Char"/>
+    <w:basedOn w:val="CommentTextChar"/>
+    <w:link w:val="CommentSubject"/>
+    <w:uiPriority w:val="99"/>
+    <w:semiHidden/>
+    <w:rsid w:val="00993B77"/>
+    <w:rPr>
+      <w:b/>
+      <w:bCs/>
+      <w:sz w:val="20"/>
+      <w:szCs w:val="20"/>
+    </w:rPr>
+  </w:style>
+  <w:style w:type="paragraph" w:styleId="BalloonText">
+    <w:name w:val="Balloon Text"/>
+    <w:basedOn w:val="Normal"/>
+    <w:link w:val="BalloonTextChar"/>
+    <w:uiPriority w:val="99"/>
+    <w:semiHidden/>
+    <w:unhideWhenUsed/>
+    <w:rsid w:val="00993B77"/>
+    <w:pPr>
+      <w:spacing w:after="0" w:line="240" w:lineRule="auto"/>
+    </w:pPr>
+    <w:rPr>
+      <w:rFonts w:ascii="Segoe UI" w:hAnsi="Segoe UI" w:cs="Segoe UI"/>
+      <w:sz w:val="18"/>
+      <w:szCs w:val="18"/>
+    </w:rPr>
+  </w:style>
+  <w:style w:type="character" w:customStyle="1" w:styleId="BalloonTextChar">
+    <w:name w:val="Balloon Text Char"/>
+    <w:basedOn w:val="DefaultParagraphFont"/>
+    <w:link w:val="BalloonText"/>
+    <w:uiPriority w:val="99"/>
+    <w:semiHidden/>
+    <w:rsid w:val="00993B77"/>
+    <w:rPr>
+      <w:rFonts w:ascii="Segoe UI" w:hAnsi="Segoe UI" w:cs="Segoe UI"/>
+      <w:sz w:val="18"/>
+      <w:szCs w:val="18"/>
+    </w:rPr>
+  </w:style>
 </w:styles>
 </file>
 

</xml_diff>